<commit_message>
Conclusion et arbre sémantique dans la documentation
</commit_message>
<xml_diff>
--- a/Documentation/Doc.docx
+++ b/Documentation/Doc.docx
@@ -1036,27 +1036,14 @@
                             <w:r>
                               <w:t>Figure 1.</w:t>
                             </w:r>
-                            <w:r>
-                              <w:fldChar w:fldCharType="begin"/>
-                            </w:r>
-                            <w:r>
-                              <w:instrText xml:space="preserve"> SEQ Figure \* ARABIC \s 1 </w:instrText>
-                            </w:r>
-                            <w:r>
-                              <w:fldChar w:fldCharType="separate"/>
-                            </w:r>
-                            <w:r>
-                              <w:rPr>
-                                <w:noProof/>
-                              </w:rPr>
-                              <w:t>1</w:t>
-                            </w:r>
-                            <w:r>
-                              <w:rPr>
-                                <w:noProof/>
-                              </w:rPr>
-                              <w:fldChar w:fldCharType="end"/>
-                            </w:r>
+                            <w:fldSimple w:instr=" SEQ Figure \* ARABIC \s 1 ">
+                              <w:r>
+                                <w:rPr>
+                                  <w:noProof/>
+                                </w:rPr>
+                                <w:t>1</w:t>
+                              </w:r>
+                            </w:fldSimple>
                             <w:r>
                               <w:t xml:space="preserve"> : Exemple d'une classe Java</w:t>
                             </w:r>
@@ -1459,7 +1446,49 @@
         <w:rPr>
           <w:lang w:val="en-US" w:eastAsia="fr-CH"/>
         </w:rPr>
-        <w:t>, float, String, char, double</w:t>
+        <w:t xml:space="preserve">, </w:t>
+      </w:r>
+      <w:r>
+        <w:rPr>
+          <w:lang w:val="en-US" w:eastAsia="fr-CH"/>
+        </w:rPr>
+        <w:t xml:space="preserve">Integer, </w:t>
+      </w:r>
+      <w:r>
+        <w:rPr>
+          <w:lang w:val="en-US" w:eastAsia="fr-CH"/>
+        </w:rPr>
+        <w:t>float,</w:t>
+      </w:r>
+      <w:r>
+        <w:rPr>
+          <w:lang w:val="en-US" w:eastAsia="fr-CH"/>
+        </w:rPr>
+        <w:t xml:space="preserve"> Float, string,</w:t>
+      </w:r>
+      <w:r>
+        <w:rPr>
+          <w:lang w:val="en-US" w:eastAsia="fr-CH"/>
+        </w:rPr>
+        <w:t xml:space="preserve"> String, char, </w:t>
+      </w:r>
+      <w:r>
+        <w:rPr>
+          <w:lang w:val="en-US" w:eastAsia="fr-CH"/>
+        </w:rPr>
+        <w:t xml:space="preserve">Character, </w:t>
+      </w:r>
+      <w:r>
+        <w:rPr>
+          <w:lang w:val="en-US" w:eastAsia="fr-CH"/>
+        </w:rPr>
+        <w:t>double</w:t>
+      </w:r>
+      <w:r>
+        <w:rPr>
+          <w:lang w:val="en-US" w:eastAsia="fr-CH"/>
+        </w:rPr>
+        <w:t>, Double</w:t>
       </w:r>
     </w:p>
     <w:p>
@@ -1820,21 +1849,285 @@
           <w:lang w:eastAsia="fr-CH"/>
         </w:rPr>
       </w:pPr>
+      <w:r>
+        <w:rPr>
+          <w:lang w:eastAsia="fr-CH"/>
+        </w:rPr>
+        <w:t>Analyse sémantique</w:t>
+      </w:r>
+    </w:p>
+    <w:p>
+      <w:pPr>
+        <w:rPr>
+          <w:lang w:eastAsia="fr-CH"/>
+        </w:rPr>
+      </w:pPr>
+      <w:r>
+        <w:rPr>
+          <w:lang w:eastAsia="fr-CH"/>
+        </w:rPr>
+        <w:t>Pour l’analyse sémantique il nous fallait « coudre » l’arbre abstrait. Pour cela il nous suffisait de récupérer les variables de la class Java ainsi que le nom de la class.</w:t>
+      </w:r>
+    </w:p>
+    <w:p>
+      <w:pPr>
+        <w:rPr>
+          <w:lang w:eastAsia="fr-CH"/>
+        </w:rPr>
+      </w:pPr>
+      <w:r>
+        <w:rPr>
+          <w:lang w:eastAsia="fr-CH"/>
+        </w:rPr>
+        <w:lastRenderedPageBreak/>
+        <w:t>L’arbre obtenu donnait quelque chose de ce genre :</w:t>
+      </w:r>
+    </w:p>
+    <w:p>
+      <w:pPr>
+        <w:rPr>
+          <w:lang w:eastAsia="fr-CH"/>
+        </w:rPr>
+      </w:pPr>
+      <w:r>
+        <w:rPr>
+          <w:noProof/>
+          <w:lang w:eastAsia="fr-CH"/>
+        </w:rPr>
+        <w:drawing>
+          <wp:inline distT="0" distB="0" distL="0" distR="0" wp14:anchorId="15DF470D" wp14:editId="19E3F645">
+            <wp:extent cx="5619750" cy="3009900"/>
+            <wp:effectExtent l="0" t="0" r="0" b="0"/>
+            <wp:docPr id="10" name="Image 10"/>
+            <wp:cNvGraphicFramePr>
+              <a:graphicFrameLocks xmlns:a="http://schemas.openxmlformats.org/drawingml/2006/main" noChangeAspect="1"/>
+            </wp:cNvGraphicFramePr>
+            <a:graphic xmlns:a="http://schemas.openxmlformats.org/drawingml/2006/main">
+              <a:graphicData uri="http://schemas.openxmlformats.org/drawingml/2006/picture">
+                <pic:pic xmlns:pic="http://schemas.openxmlformats.org/drawingml/2006/picture">
+                  <pic:nvPicPr>
+                    <pic:cNvPr id="1" name=""/>
+                    <pic:cNvPicPr/>
+                  </pic:nvPicPr>
+                  <pic:blipFill>
+                    <a:blip r:embed="rId12"/>
+                    <a:stretch>
+                      <a:fillRect/>
+                    </a:stretch>
+                  </pic:blipFill>
+                  <pic:spPr>
+                    <a:xfrm>
+                      <a:off x="0" y="0"/>
+                      <a:ext cx="5619750" cy="3009900"/>
+                    </a:xfrm>
+                    <a:prstGeom prst="rect">
+                      <a:avLst/>
+                    </a:prstGeom>
+                  </pic:spPr>
+                </pic:pic>
+              </a:graphicData>
+            </a:graphic>
+          </wp:inline>
+        </w:drawing>
+      </w:r>
+    </w:p>
+    <w:p>
+      <w:pPr>
+        <w:rPr>
+          <w:lang w:eastAsia="fr-CH"/>
+        </w:rPr>
+      </w:pPr>
+      <w:r>
+        <w:rPr>
+          <w:lang w:eastAsia="fr-CH"/>
+        </w:rPr>
+        <w:t>Le nœud « Program » à pour fils le nom de classe (dans l’exemple ci-dessus il s’agit de « Test ») ainsi que tous les nœuds « </w:t>
+      </w:r>
+      <w:proofErr w:type="spellStart"/>
+      <w:r>
+        <w:rPr>
+          <w:lang w:eastAsia="fr-CH"/>
+        </w:rPr>
+        <w:t>Declaration</w:t>
+      </w:r>
+      <w:proofErr w:type="spellEnd"/>
+      <w:r>
+        <w:rPr>
+          <w:lang w:eastAsia="fr-CH"/>
+        </w:rPr>
+        <w:t> » qui identifie des variables.</w:t>
+      </w:r>
+    </w:p>
+    <w:p>
+      <w:pPr>
+        <w:rPr>
+          <w:lang w:eastAsia="fr-CH"/>
+        </w:rPr>
+      </w:pPr>
+      <w:r>
+        <w:rPr>
+          <w:lang w:eastAsia="fr-CH"/>
+        </w:rPr>
+        <w:t>Ces « </w:t>
+      </w:r>
+      <w:proofErr w:type="spellStart"/>
+      <w:r>
+        <w:rPr>
+          <w:lang w:eastAsia="fr-CH"/>
+        </w:rPr>
+        <w:t>Declaration</w:t>
+      </w:r>
+      <w:proofErr w:type="spellEnd"/>
+      <w:r>
+        <w:rPr>
+          <w:lang w:eastAsia="fr-CH"/>
+        </w:rPr>
+        <w:t xml:space="preserve"> » sont spécifiées par la visibilité (public, </w:t>
+      </w:r>
+      <w:proofErr w:type="spellStart"/>
+      <w:r>
+        <w:rPr>
+          <w:lang w:eastAsia="fr-CH"/>
+        </w:rPr>
+        <w:t>protected</w:t>
+      </w:r>
+      <w:proofErr w:type="spellEnd"/>
+      <w:r>
+        <w:rPr>
+          <w:lang w:eastAsia="fr-CH"/>
+        </w:rPr>
+        <w:t xml:space="preserve"> ou </w:t>
+      </w:r>
+      <w:proofErr w:type="spellStart"/>
+      <w:r>
+        <w:rPr>
+          <w:lang w:eastAsia="fr-CH"/>
+        </w:rPr>
+        <w:t>private</w:t>
+      </w:r>
+      <w:proofErr w:type="spellEnd"/>
+      <w:r>
+        <w:rPr>
+          <w:lang w:eastAsia="fr-CH"/>
+        </w:rPr>
+        <w:t>) ainsi que d’un nœud « Type » qui précise le type de la variable.</w:t>
+      </w:r>
+    </w:p>
+    <w:p>
+      <w:pPr>
+        <w:rPr>
+          <w:lang w:eastAsia="fr-CH"/>
+        </w:rPr>
+      </w:pPr>
+      <w:r>
+        <w:rPr>
+          <w:lang w:eastAsia="fr-CH"/>
+        </w:rPr>
+        <w:t>Comme expliqué le nœud « Type » contient le type de variable qui a été déclaré (</w:t>
+      </w:r>
+      <w:proofErr w:type="spellStart"/>
+      <w:r>
+        <w:rPr>
+          <w:lang w:eastAsia="fr-CH"/>
+        </w:rPr>
+        <w:t>int</w:t>
+      </w:r>
+      <w:proofErr w:type="spellEnd"/>
+      <w:r>
+        <w:rPr>
+          <w:lang w:eastAsia="fr-CH"/>
+        </w:rPr>
+        <w:t>, string, etc.) ainsi qu’un nœud « Variable ».</w:t>
+      </w:r>
+    </w:p>
+    <w:p>
+      <w:pPr>
+        <w:rPr>
+          <w:lang w:eastAsia="fr-CH"/>
+        </w:rPr>
+      </w:pPr>
+      <w:r>
+        <w:rPr>
+          <w:lang w:eastAsia="fr-CH"/>
+        </w:rPr>
+        <w:t xml:space="preserve">Dans </w:t>
+      </w:r>
+      <w:r>
+        <w:rPr>
+          <w:lang w:eastAsia="fr-CH"/>
+        </w:rPr>
+        <w:t>« Variable »</w:t>
+      </w:r>
+      <w:r>
+        <w:rPr>
+          <w:lang w:eastAsia="fr-CH"/>
+        </w:rPr>
+        <w:t xml:space="preserve"> il est possible de retrouver un ou plusieurs noms de variables. S’il y en a plusieurs c’est qu’elles ont été déclarées de cette façon :</w:t>
+      </w:r>
+    </w:p>
+    <w:p>
+      <w:pPr>
+        <w:rPr>
+          <w:lang w:eastAsia="fr-CH"/>
+        </w:rPr>
+      </w:pPr>
+      <w:proofErr w:type="gramStart"/>
+      <w:r>
+        <w:rPr>
+          <w:b/>
+          <w:color w:val="0070C0"/>
+          <w:lang w:eastAsia="fr-CH"/>
+        </w:rPr>
+        <w:t>public</w:t>
+      </w:r>
+      <w:proofErr w:type="gramEnd"/>
+      <w:r>
+        <w:rPr>
+          <w:color w:val="0070C0"/>
+          <w:lang w:eastAsia="fr-CH"/>
+        </w:rPr>
+        <w:t xml:space="preserve"> </w:t>
+      </w:r>
+      <w:r>
+        <w:rPr>
+          <w:lang w:eastAsia="fr-CH"/>
+        </w:rPr>
+        <w:t>String test2, salut;</w:t>
+      </w:r>
+    </w:p>
+    <w:p>
+      <w:pPr>
+        <w:rPr>
+          <w:lang w:eastAsia="fr-CH"/>
+        </w:rPr>
+      </w:pPr>
+      <w:r>
+        <w:rPr>
+          <w:lang w:eastAsia="fr-CH"/>
+        </w:rPr>
+        <w:t>On a donc la possibilité de concaténer les déclarations de variables avec des virgules.</w:t>
+      </w:r>
+    </w:p>
+    <w:p>
+      <w:pPr>
+        <w:rPr>
+          <w:lang w:eastAsia="fr-CH"/>
+        </w:rPr>
+      </w:pPr>
+      <w:r>
+        <w:rPr>
+          <w:lang w:eastAsia="fr-CH"/>
+        </w:rPr>
+        <w:t>Ceci est tout pour la partie sémantique. Il faut juste retenir que les variables, leur type, leur visibilité et le nom de classe sont cousus dans l’arbre sémantique.</w:t>
+      </w:r>
       <w:bookmarkStart w:id="0" w:name="_GoBack"/>
       <w:bookmarkEnd w:id="0"/>
       <w:r>
         <w:rPr>
           <w:lang w:eastAsia="fr-CH"/>
         </w:rPr>
-        <w:t>Analyse sémantique</w:t>
-      </w:r>
-    </w:p>
-    <w:p>
-      <w:pPr>
-        <w:rPr>
-          <w:lang w:eastAsia="fr-CH"/>
-        </w:rPr>
-      </w:pPr>
+        <w:t xml:space="preserve"> </w:t>
+      </w:r>
     </w:p>
     <w:p>
       <w:pPr>
@@ -1847,7 +2140,6 @@
         <w:rPr>
           <w:lang w:eastAsia="fr-CH"/>
         </w:rPr>
-        <w:lastRenderedPageBreak/>
         <w:t>Partie arrière</w:t>
       </w:r>
     </w:p>
@@ -1899,8 +2191,8 @@
       </w:pPr>
     </w:p>
     <w:sectPr>
-      <w:headerReference w:type="default" r:id="rId12"/>
-      <w:footerReference w:type="default" r:id="rId13"/>
+      <w:headerReference w:type="default" r:id="rId13"/>
+      <w:footerReference w:type="default" r:id="rId14"/>
       <w:pgSz w:w="11906" w:h="16838"/>
       <w:pgMar w:top="1417" w:right="1417" w:bottom="1417" w:left="1417" w:header="708" w:footer="708" w:gutter="0"/>
       <w:cols w:space="708"/>

</xml_diff>